<commit_message>
Revise Chapter 13: apply language example formatting, update homework
Co-Authored-By: Claude Opus 4.6 <noreply@anthropic.com>
</commit_message>
<xml_diff>
--- a/Homework/Chapter 13 Answer Key.docx
+++ b/Homework/Chapter 13 Answer Key.docx
@@ -4,531 +4,1375 @@
   <w:body>
     <w:p>
       <w:pPr>
-        <w:pStyle w:val="Title"/>
+        <w:pStyle w:val="Heading1"/>
+        <w:spacing w:before="0" w:after="120"/>
       </w:pPr>
       <w:r>
-        <w:t>ANSWER KEY</w:t>
+        <w:rPr>
+          <w:sz w:val="32"/>
+        </w:rPr>
+        <w:t>Chapter 13: Adjectivals</w:t>
       </w:r>
     </w:p>
-    <w:p/>
     <w:p>
       <w:pPr>
-        <w:spacing w:before="240"/>
+        <w:pStyle w:val="Heading2"/>
+        <w:spacing w:before="0" w:after="240"/>
+      </w:pPr>
+      <w:r>
+        <w:rPr>
+          <w:sz w:val="28"/>
+        </w:rPr>
+        <w:t>Answer Key</w:t>
+      </w:r>
+    </w:p>
+    <w:p>
+      <w:pPr>
+        <w:pStyle w:val="Heading3"/>
+      </w:pPr>
+      <w:r>
+        <w:rPr>
+          <w:sz w:val="24"/>
+        </w:rPr>
+        <w:t>Part 1: Identification and Classification</w:t>
+      </w:r>
+    </w:p>
+    <w:p>
+      <w:pPr>
+        <w:spacing w:before="120" w:after="60"/>
       </w:pPr>
       <w:r>
         <w:rPr>
           <w:b/>
+          <w:sz w:val="24"/>
         </w:rPr>
-        <w:t>1. The book on the top shelf belongs to my professor.</w:t>
+        <w:t xml:space="preserve">Exercise 1. </w:t>
       </w:r>
-    </w:p>
-    <w:p>
       <w:r>
-        <w:t>Form: prepositional phrase</w:t>
+        <w:rPr>
+          <w:i/>
+          <w:sz w:val="24"/>
+        </w:rPr>
+        <w:t>The book on the top shelf belongs to my professor.</w:t>
       </w:r>
     </w:p>
     <w:p>
       <w:pPr>
-        <w:spacing w:before="240"/>
+        <w:ind w:left="504"/>
+        <w:spacing w:before="0" w:after="40"/>
       </w:pPr>
       <w:r>
         <w:rPr>
           <w:b/>
+          <w:sz w:val="24"/>
         </w:rPr>
-        <w:t>2. The woman who won the award gave an inspiring speech.</w:t>
+        <w:t xml:space="preserve">Form: </w:t>
       </w:r>
-    </w:p>
-    <w:p>
       <w:r>
-        <w:t>Form: relative clause</w:t>
+        <w:rPr>
+          <w:i/>
+          <w:sz w:val="24"/>
+        </w:rPr>
+        <w:t>prepositional phrase</w:t>
       </w:r>
     </w:p>
     <w:p>
       <w:pPr>
-        <w:spacing w:before="240"/>
+        <w:ind w:left="504"/>
+        <w:spacing w:before="0" w:after="40"/>
+      </w:pPr>
+      <w:r>
+        <w:rPr>
+          <w:sz w:val="24"/>
+        </w:rPr>
+        <w:t>Modifies "book" — tells which book</w:t>
+      </w:r>
+    </w:p>
+    <w:p>
+      <w:pPr>
+        <w:spacing w:before="120" w:after="60"/>
       </w:pPr>
       <w:r>
         <w:rPr>
           <w:b/>
+          <w:sz w:val="24"/>
         </w:rPr>
-        <w:t>3. The broken window needs to be repaired immediately.</w:t>
+        <w:t xml:space="preserve">Exercise 2. </w:t>
       </w:r>
-    </w:p>
-    <w:p>
       <w:r>
-        <w:t>Form: participial phrase (past participle, single word)</w:t>
+        <w:rPr>
+          <w:i/>
+          <w:sz w:val="24"/>
+        </w:rPr>
+        <w:t>The woman who won the award gave an inspiring speech.</w:t>
       </w:r>
     </w:p>
     <w:p>
       <w:pPr>
-        <w:spacing w:before="240"/>
+        <w:ind w:left="504"/>
+        <w:spacing w:before="0" w:after="40"/>
       </w:pPr>
       <w:r>
         <w:rPr>
           <w:b/>
+          <w:sz w:val="24"/>
         </w:rPr>
-        <w:t>4. I need something to eat before the meeting.</w:t>
+        <w:t xml:space="preserve">Form: </w:t>
       </w:r>
-    </w:p>
-    <w:p>
       <w:r>
-        <w:t>Form: infinitive phrase</w:t>
+        <w:rPr>
+          <w:i/>
+          <w:sz w:val="24"/>
+        </w:rPr>
+        <w:t>relative clause</w:t>
       </w:r>
     </w:p>
     <w:p>
       <w:pPr>
-        <w:spacing w:before="240"/>
+        <w:ind w:left="504"/>
+        <w:spacing w:before="0" w:after="40"/>
+      </w:pPr>
+      <w:r>
+        <w:rPr>
+          <w:sz w:val="24"/>
+        </w:rPr>
+        <w:t>Modifies "woman" — identifies which woman</w:t>
+      </w:r>
+    </w:p>
+    <w:p>
+      <w:pPr>
+        <w:spacing w:before="120" w:after="60"/>
       </w:pPr>
       <w:r>
         <w:rPr>
           <w:b/>
+          <w:sz w:val="24"/>
         </w:rPr>
-        <w:t>5. The government report was released yesterday.</w:t>
+        <w:t xml:space="preserve">Exercise 3. </w:t>
       </w:r>
-    </w:p>
-    <w:p>
       <w:r>
-        <w:t>Form: noun (attributive noun)</w:t>
+        <w:rPr>
+          <w:i/>
+          <w:sz w:val="24"/>
+        </w:rPr>
+        <w:t>The broken window needs to be repaired immediately.</w:t>
       </w:r>
     </w:p>
     <w:p>
       <w:pPr>
-        <w:spacing w:before="240"/>
+        <w:ind w:left="504"/>
+        <w:spacing w:before="0" w:after="40"/>
       </w:pPr>
       <w:r>
         <w:rPr>
           <w:b/>
+          <w:sz w:val="24"/>
         </w:rPr>
-        <w:t>6. The students waiting in line seemed impatient.</w:t>
+        <w:t xml:space="preserve">Form: </w:t>
       </w:r>
-    </w:p>
-    <w:p>
       <w:r>
-        <w:t>Form: participial phrase (present participle)</w:t>
+        <w:rPr>
+          <w:i/>
+          <w:sz w:val="24"/>
+        </w:rPr>
+        <w:t>past participle (single-word adjectival)</w:t>
       </w:r>
     </w:p>
     <w:p>
       <w:pPr>
-        <w:spacing w:before="240"/>
+        <w:ind w:left="504"/>
+        <w:spacing w:before="0" w:after="40"/>
+      </w:pPr>
+      <w:r>
+        <w:rPr>
+          <w:sz w:val="24"/>
+        </w:rPr>
+        <w:t>Modifies "window" — describes the window’s state</w:t>
+      </w:r>
+    </w:p>
+    <w:p>
+      <w:pPr>
+        <w:spacing w:before="120" w:after="60"/>
       </w:pPr>
       <w:r>
         <w:rPr>
           <w:b/>
+          <w:sz w:val="24"/>
         </w:rPr>
-        <w:t>7. We found a very comfortable chair at the antique store.</w:t>
+        <w:t xml:space="preserve">Exercise 4. </w:t>
+      </w:r>
+      <w:r>
+        <w:rPr>
+          <w:i/>
+          <w:sz w:val="24"/>
+        </w:rPr>
+        <w:t>I need something to eat before the meeting.</w:t>
       </w:r>
     </w:p>
     <w:p>
+      <w:pPr>
+        <w:ind w:left="504"/>
+        <w:spacing w:before="0" w:after="40"/>
+      </w:pPr>
       <w:r>
-        <w:t>Form: adjective phrase</w:t>
+        <w:rPr>
+          <w:b/>
+          <w:sz w:val="24"/>
+        </w:rPr>
+        <w:t xml:space="preserve">Form: </w:t>
+      </w:r>
+      <w:r>
+        <w:rPr>
+          <w:i/>
+          <w:sz w:val="24"/>
+        </w:rPr>
+        <w:t>infinitive phrase</w:t>
       </w:r>
     </w:p>
-    <w:p/>
-    <w:p/>
     <w:p>
       <w:pPr>
-        <w:pStyle w:val="Heading1"/>
+        <w:ind w:left="504"/>
+        <w:spacing w:before="0" w:after="40"/>
       </w:pPr>
       <w:r>
+        <w:rPr>
+          <w:sz w:val="24"/>
+        </w:rPr>
+        <w:t>Modifies "something" — specifies what kind of something</w:t>
+      </w:r>
+    </w:p>
+    <w:p>
+      <w:pPr>
+        <w:spacing w:before="120" w:after="60"/>
+      </w:pPr>
+      <w:r>
+        <w:rPr>
+          <w:b/>
+          <w:sz w:val="24"/>
+        </w:rPr>
+        <w:t xml:space="preserve">Exercise 5. </w:t>
+      </w:r>
+      <w:r>
+        <w:rPr>
+          <w:i/>
+          <w:sz w:val="24"/>
+        </w:rPr>
+        <w:t>The government report was released yesterday.</w:t>
+      </w:r>
+    </w:p>
+    <w:p>
+      <w:pPr>
+        <w:ind w:left="504"/>
+        <w:spacing w:before="0" w:after="40"/>
+      </w:pPr>
+      <w:r>
+        <w:rPr>
+          <w:b/>
+          <w:sz w:val="24"/>
+        </w:rPr>
+        <w:t xml:space="preserve">Form: </w:t>
+      </w:r>
+      <w:r>
+        <w:rPr>
+          <w:i/>
+          <w:sz w:val="24"/>
+        </w:rPr>
+        <w:t>noun (used as adjectival)</w:t>
+      </w:r>
+    </w:p>
+    <w:p>
+      <w:pPr>
+        <w:ind w:left="504"/>
+        <w:spacing w:before="0" w:after="40"/>
+      </w:pPr>
+      <w:r>
+        <w:rPr>
+          <w:sz w:val="24"/>
+        </w:rPr>
+        <w:t>Modifies "report" — classifies the type of report</w:t>
+      </w:r>
+    </w:p>
+    <w:p>
+      <w:pPr>
+        <w:spacing w:before="120" w:after="60"/>
+      </w:pPr>
+      <w:r>
+        <w:rPr>
+          <w:b/>
+          <w:sz w:val="24"/>
+        </w:rPr>
+        <w:t xml:space="preserve">Exercise 6. </w:t>
+      </w:r>
+      <w:r>
+        <w:rPr>
+          <w:i/>
+          <w:sz w:val="24"/>
+        </w:rPr>
+        <w:t>The students waiting in line seemed impatient.</w:t>
+      </w:r>
+    </w:p>
+    <w:p>
+      <w:pPr>
+        <w:ind w:left="504"/>
+        <w:spacing w:before="0" w:after="40"/>
+      </w:pPr>
+      <w:r>
+        <w:rPr>
+          <w:b/>
+          <w:sz w:val="24"/>
+        </w:rPr>
+        <w:t xml:space="preserve">Form: </w:t>
+      </w:r>
+      <w:r>
+        <w:rPr>
+          <w:i/>
+          <w:sz w:val="24"/>
+        </w:rPr>
+        <w:t>present participial phrase</w:t>
+      </w:r>
+    </w:p>
+    <w:p>
+      <w:pPr>
+        <w:ind w:left="504"/>
+        <w:spacing w:before="0" w:after="40"/>
+      </w:pPr>
+      <w:r>
+        <w:rPr>
+          <w:sz w:val="24"/>
+        </w:rPr>
+        <w:t>Modifies "students" — identifies which students</w:t>
+      </w:r>
+    </w:p>
+    <w:p>
+      <w:pPr>
+        <w:spacing w:before="120" w:after="60"/>
+      </w:pPr>
+      <w:r>
+        <w:rPr>
+          <w:b/>
+          <w:sz w:val="24"/>
+        </w:rPr>
+        <w:t xml:space="preserve">Exercise 7. </w:t>
+      </w:r>
+      <w:r>
+        <w:rPr>
+          <w:i/>
+          <w:sz w:val="24"/>
+        </w:rPr>
+        <w:t>We found a very comfortable chair at the antique store.</w:t>
+      </w:r>
+    </w:p>
+    <w:p>
+      <w:pPr>
+        <w:ind w:left="504"/>
+        <w:spacing w:before="0" w:after="40"/>
+      </w:pPr>
+      <w:r>
+        <w:rPr>
+          <w:b/>
+          <w:sz w:val="24"/>
+        </w:rPr>
+        <w:t xml:space="preserve">Form: </w:t>
+      </w:r>
+      <w:r>
+        <w:rPr>
+          <w:i/>
+          <w:sz w:val="24"/>
+        </w:rPr>
+        <w:t>adjective phrase</w:t>
+      </w:r>
+    </w:p>
+    <w:p>
+      <w:pPr>
+        <w:ind w:left="504"/>
+        <w:spacing w:before="0" w:after="40"/>
+      </w:pPr>
+      <w:r>
+        <w:rPr>
+          <w:sz w:val="24"/>
+        </w:rPr>
+        <w:t>Modifies "chair" — describes the chair</w:t>
+      </w:r>
+    </w:p>
+    <w:p>
+      <w:pPr>
+        <w:pStyle w:val="Heading3"/>
+      </w:pPr>
+      <w:r>
+        <w:rPr>
+          <w:sz w:val="24"/>
+        </w:rPr>
         <w:t>Part 2: Restrictive vs. Non-Restrictive</w:t>
       </w:r>
     </w:p>
     <w:p>
       <w:pPr>
-        <w:spacing w:before="240"/>
+        <w:spacing w:before="120" w:after="60"/>
       </w:pPr>
       <w:r>
         <w:rPr>
           <w:b/>
+          <w:sz w:val="24"/>
         </w:rPr>
-        <w:t>8. The students who completed the extra assignment received bonus points.</w:t>
+        <w:t xml:space="preserve">Exercise 8. </w:t>
       </w:r>
-    </w:p>
-    <w:p>
       <w:r>
-        <w:t>Type: Restrictive (R)</w:t>
-      </w:r>
-    </w:p>
-    <w:p>
-      <w:r>
-        <w:t>Reasoning: No commas; the clause identifies which specific students received bonus points (only those who completed the extra assignment, not all students).</w:t>
+        <w:rPr>
+          <w:i/>
+          <w:sz w:val="24"/>
+        </w:rPr>
+        <w:t>The students who completed the extra assignment received bonus points.</w:t>
       </w:r>
     </w:p>
     <w:p>
       <w:pPr>
-        <w:spacing w:before="240"/>
+        <w:ind w:left="504"/>
+        <w:spacing w:before="0" w:after="40"/>
       </w:pPr>
       <w:r>
         <w:rPr>
           <w:b/>
+          <w:sz w:val="24"/>
         </w:rPr>
-        <w:t>9. The Eiffel Tower, which was built in 1889, attracts millions of visitors.</w:t>
+        <w:t xml:space="preserve">Type: </w:t>
       </w:r>
-    </w:p>
-    <w:p>
       <w:r>
-        <w:t>Type: Non-restrictive (NR)</w:t>
-      </w:r>
-    </w:p>
-    <w:p>
-      <w:r>
-        <w:t>Reasoning: Commas present; the Eiffel Tower is already uniquely identified (there's only one), so the clause adds extra information rather than identifying which tower.</w:t>
+        <w:rPr>
+          <w:i/>
+          <w:sz w:val="24"/>
+        </w:rPr>
+        <w:t>Restrictive (R)</w:t>
       </w:r>
     </w:p>
     <w:p>
       <w:pPr>
-        <w:spacing w:before="240"/>
+        <w:ind w:left="504"/>
+        <w:spacing w:before="0" w:after="40"/>
+      </w:pPr>
+      <w:r>
+        <w:rPr>
+          <w:sz w:val="24"/>
+        </w:rPr>
+        <w:t>No commas set off the clause. It identifies which students received bonus points — only those who completed the extra assignment, not all students.</w:t>
+      </w:r>
+    </w:p>
+    <w:p>
+      <w:pPr>
+        <w:spacing w:before="120" w:after="60"/>
       </w:pPr>
       <w:r>
         <w:rPr>
           <w:b/>
+          <w:sz w:val="24"/>
         </w:rPr>
-        <w:t>10. The car that I bought last year already needs repairs.</w:t>
+        <w:t xml:space="preserve">Exercise 9. </w:t>
       </w:r>
-    </w:p>
-    <w:p>
       <w:r>
-        <w:t>Type: Restrictive (R)</w:t>
-      </w:r>
-    </w:p>
-    <w:p>
-      <w:r>
-        <w:t>Reasoning: No commas; the clause identifies which specific car (the one bought last year, as opposed to other cars the speaker might have).</w:t>
+        <w:rPr>
+          <w:i/>
+          <w:sz w:val="24"/>
+        </w:rPr>
+        <w:t>The Eiffel Tower, which was built in 1889, attracts millions of visitors.</w:t>
       </w:r>
     </w:p>
     <w:p>
       <w:pPr>
-        <w:spacing w:before="240"/>
+        <w:ind w:left="504"/>
+        <w:spacing w:before="0" w:after="40"/>
       </w:pPr>
       <w:r>
         <w:rPr>
           <w:b/>
+          <w:sz w:val="24"/>
         </w:rPr>
-        <w:t>11. My neighbor's dog, a golden retriever, barks every morning.</w:t>
+        <w:t xml:space="preserve">Type: </w:t>
+      </w:r>
+      <w:r>
+        <w:rPr>
+          <w:i/>
+          <w:sz w:val="24"/>
+        </w:rPr>
+        <w:t>Non-restrictive (NR)</w:t>
       </w:r>
     </w:p>
     <w:p>
+      <w:pPr>
+        <w:ind w:left="504"/>
+        <w:spacing w:before="0" w:after="40"/>
+      </w:pPr>
       <w:r>
-        <w:t>Type: Non-restrictive (NR)</w:t>
+        <w:rPr>
+          <w:sz w:val="24"/>
+        </w:rPr>
+        <w:t>Commas set off the clause. The Eiffel Tower is already uniquely identified; the clause adds supplementary information about when it was built.</w:t>
       </w:r>
     </w:p>
     <w:p>
+      <w:pPr>
+        <w:spacing w:before="120" w:after="60"/>
+      </w:pPr>
       <w:r>
-        <w:t>Reasoning: Commas present; this appositive phrase adds descriptive information about an already-identified dog (assuming the neighbor has only one dog).</w:t>
+        <w:rPr>
+          <w:b/>
+          <w:sz w:val="24"/>
+        </w:rPr>
+        <w:t xml:space="preserve">Exercise 10. </w:t>
+      </w:r>
+      <w:r>
+        <w:rPr>
+          <w:i/>
+          <w:sz w:val="24"/>
+        </w:rPr>
+        <w:t>The car that I bought last year already needs repairs.</w:t>
       </w:r>
     </w:p>
-    <w:p/>
-    <w:p/>
     <w:p>
       <w:pPr>
-        <w:pStyle w:val="Heading1"/>
+        <w:ind w:left="504"/>
+        <w:spacing w:before="0" w:after="40"/>
       </w:pPr>
       <w:r>
+        <w:rPr>
+          <w:b/>
+          <w:sz w:val="24"/>
+        </w:rPr>
+        <w:t xml:space="preserve">Type: </w:t>
+      </w:r>
+      <w:r>
+        <w:rPr>
+          <w:i/>
+          <w:sz w:val="24"/>
+        </w:rPr>
+        <w:t>Restrictive (R)</w:t>
+      </w:r>
+    </w:p>
+    <w:p>
+      <w:pPr>
+        <w:ind w:left="504"/>
+        <w:spacing w:before="0" w:after="40"/>
+      </w:pPr>
+      <w:r>
+        <w:rPr>
+          <w:sz w:val="24"/>
+        </w:rPr>
+        <w:t>No commas; "that" is used (typical of restrictive clauses). The clause identifies which car — specifically the one bought last year.</w:t>
+      </w:r>
+    </w:p>
+    <w:p>
+      <w:pPr>
+        <w:spacing w:before="120" w:after="60"/>
+      </w:pPr>
+      <w:r>
+        <w:rPr>
+          <w:b/>
+          <w:sz w:val="24"/>
+        </w:rPr>
+        <w:t xml:space="preserve">Exercise 11. </w:t>
+      </w:r>
+      <w:r>
+        <w:rPr>
+          <w:i/>
+          <w:sz w:val="24"/>
+        </w:rPr>
+        <w:t>My neighbor’s dog, a golden retriever, barks every morning.</w:t>
+      </w:r>
+    </w:p>
+    <w:p>
+      <w:pPr>
+        <w:ind w:left="504"/>
+        <w:spacing w:before="0" w:after="40"/>
+      </w:pPr>
+      <w:r>
+        <w:rPr>
+          <w:b/>
+          <w:sz w:val="24"/>
+        </w:rPr>
+        <w:t xml:space="preserve">Type: </w:t>
+      </w:r>
+      <w:r>
+        <w:rPr>
+          <w:i/>
+          <w:sz w:val="24"/>
+        </w:rPr>
+        <w:t>Non-restrictive (NR)</w:t>
+      </w:r>
+    </w:p>
+    <w:p>
+      <w:pPr>
+        <w:ind w:left="504"/>
+        <w:spacing w:before="0" w:after="40"/>
+      </w:pPr>
+      <w:r>
+        <w:rPr>
+          <w:sz w:val="24"/>
+        </w:rPr>
+        <w:t>Commas set off the appositive. The dog is already identified as "my neighbor’s dog"; "a golden retriever" adds extra descriptive information.</w:t>
+      </w:r>
+    </w:p>
+    <w:p>
+      <w:pPr>
+        <w:pStyle w:val="Heading3"/>
+      </w:pPr>
+      <w:r>
+        <w:rPr>
+          <w:sz w:val="24"/>
+        </w:rPr>
         <w:t>Part 3: Sentence Combining</w:t>
       </w:r>
     </w:p>
     <w:p>
       <w:pPr>
-        <w:spacing w:before="240"/>
+        <w:spacing w:before="60" w:after="120"/>
+      </w:pPr>
+      <w:r>
+        <w:rPr>
+          <w:sz w:val="24"/>
+        </w:rPr>
+        <w:t>Exercises 12–15 are open-ended. Accept any grammatically correct combination using the requested structure.</w:t>
+      </w:r>
+    </w:p>
+    <w:p>
+      <w:pPr>
+        <w:spacing w:before="120" w:after="60"/>
       </w:pPr>
       <w:r>
         <w:rPr>
           <w:b/>
+          <w:sz w:val="24"/>
         </w:rPr>
-        <w:t>12. Combine with a relative clause: This is the book. I told you about it.</w:t>
-      </w:r>
-    </w:p>
-    <w:p>
-      <w:r>
-        <w:t>Answer: This is the book that I told you about. OR This is the book about which I told you. (formal)</w:t>
+        <w:t xml:space="preserve">Exercise 12. </w:t>
       </w:r>
     </w:p>
     <w:p>
       <w:pPr>
-        <w:spacing w:before="240"/>
+        <w:ind w:left="504"/>
+        <w:spacing w:before="0" w:after="40"/>
       </w:pPr>
       <w:r>
         <w:rPr>
           <w:b/>
+          <w:sz w:val="24"/>
         </w:rPr>
-        <w:t>13. Combine with a relative clause: The scientist won a Nobel Prize. Her research changed medicine.</w:t>
+        <w:t xml:space="preserve">Prompt: </w:t>
       </w:r>
-    </w:p>
-    <w:p>
       <w:r>
-        <w:t>Answer: The scientist whose research changed medicine won a Nobel Prize.</w:t>
+        <w:rPr>
+          <w:sz w:val="24"/>
+        </w:rPr>
+        <w:t>Relative clause: This is the book. I told you about it.</w:t>
       </w:r>
     </w:p>
     <w:p>
       <w:pPr>
-        <w:spacing w:before="240"/>
+        <w:ind w:left="504"/>
+        <w:spacing w:before="0" w:after="40"/>
+      </w:pPr>
+      <w:r>
+        <w:rPr>
+          <w:sz w:val="24"/>
+        </w:rPr>
+        <w:t>Sample: "This is the book that I told you about."</w:t>
+      </w:r>
+    </w:p>
+    <w:p>
+      <w:pPr>
+        <w:spacing w:before="120" w:after="60"/>
       </w:pPr>
       <w:r>
         <w:rPr>
           <w:b/>
+          <w:sz w:val="24"/>
         </w:rPr>
-        <w:t>14. Combine with a participial phrase: The students were exhausted from the exam. They went home early.</w:t>
-      </w:r>
-    </w:p>
-    <w:p>
-      <w:r>
-        <w:t>Answer: Exhausted from the exam, the students went home early.</w:t>
+        <w:t xml:space="preserve">Exercise 13. </w:t>
       </w:r>
     </w:p>
     <w:p>
       <w:pPr>
-        <w:spacing w:before="240"/>
+        <w:ind w:left="504"/>
+        <w:spacing w:before="0" w:after="40"/>
       </w:pPr>
       <w:r>
         <w:rPr>
           <w:b/>
+          <w:sz w:val="24"/>
         </w:rPr>
-        <w:t>15. Combine with a participial phrase: The letter was written in 1945. The letter was found in the attic.</w:t>
+        <w:t xml:space="preserve">Prompt: </w:t>
+      </w:r>
+      <w:r>
+        <w:rPr>
+          <w:sz w:val="24"/>
+        </w:rPr>
+        <w:t>Relative clause: The scientist won a Nobel Prize. Her research changed medicine.</w:t>
       </w:r>
     </w:p>
     <w:p>
+      <w:pPr>
+        <w:ind w:left="504"/>
+        <w:spacing w:before="0" w:after="40"/>
+      </w:pPr>
       <w:r>
-        <w:t>Answer: The letter written in 1945 was found in the attic. OR Written in 1945, the letter was found in the attic.</w:t>
+        <w:rPr>
+          <w:sz w:val="24"/>
+        </w:rPr>
+        <w:t>Sample: "The scientist whose research changed medicine won a Nobel Prize."</w:t>
       </w:r>
     </w:p>
-    <w:p/>
-    <w:p/>
     <w:p>
       <w:pPr>
-        <w:pStyle w:val="Heading1"/>
+        <w:spacing w:before="120" w:after="60"/>
       </w:pPr>
       <w:r>
+        <w:rPr>
+          <w:b/>
+          <w:sz w:val="24"/>
+        </w:rPr>
+        <w:t xml:space="preserve">Exercise 14. </w:t>
+      </w:r>
+    </w:p>
+    <w:p>
+      <w:pPr>
+        <w:ind w:left="504"/>
+        <w:spacing w:before="0" w:after="40"/>
+      </w:pPr>
+      <w:r>
+        <w:rPr>
+          <w:b/>
+          <w:sz w:val="24"/>
+        </w:rPr>
+        <w:t xml:space="preserve">Prompt: </w:t>
+      </w:r>
+      <w:r>
+        <w:rPr>
+          <w:sz w:val="24"/>
+        </w:rPr>
+        <w:t>Participial phrase: The students were exhausted from the exam. They went home early.</w:t>
+      </w:r>
+    </w:p>
+    <w:p>
+      <w:pPr>
+        <w:ind w:left="504"/>
+        <w:spacing w:before="0" w:after="40"/>
+      </w:pPr>
+      <w:r>
+        <w:rPr>
+          <w:sz w:val="24"/>
+        </w:rPr>
+        <w:t>Sample: "Exhausted from the exam, the students went home early."</w:t>
+      </w:r>
+    </w:p>
+    <w:p>
+      <w:pPr>
+        <w:spacing w:before="120" w:after="60"/>
+      </w:pPr>
+      <w:r>
+        <w:rPr>
+          <w:b/>
+          <w:sz w:val="24"/>
+        </w:rPr>
+        <w:t xml:space="preserve">Exercise 15. </w:t>
+      </w:r>
+    </w:p>
+    <w:p>
+      <w:pPr>
+        <w:ind w:left="504"/>
+        <w:spacing w:before="0" w:after="40"/>
+      </w:pPr>
+      <w:r>
+        <w:rPr>
+          <w:b/>
+          <w:sz w:val="24"/>
+        </w:rPr>
+        <w:t xml:space="preserve">Prompt: </w:t>
+      </w:r>
+      <w:r>
+        <w:rPr>
+          <w:sz w:val="24"/>
+        </w:rPr>
+        <w:t>Participial phrase: The letter was written in 1945. The letter was found in the attic.</w:t>
+      </w:r>
+    </w:p>
+    <w:p>
+      <w:pPr>
+        <w:ind w:left="504"/>
+        <w:spacing w:before="0" w:after="40"/>
+      </w:pPr>
+      <w:r>
+        <w:rPr>
+          <w:sz w:val="24"/>
+        </w:rPr>
+        <w:t>Sample: "Written in 1945, the letter was found in the attic." OR "The letter, written in 1945, was found in the attic."</w:t>
+      </w:r>
+    </w:p>
+    <w:p>
+      <w:pPr>
+        <w:pStyle w:val="Heading3"/>
+      </w:pPr>
+      <w:r>
+        <w:rPr>
+          <w:sz w:val="24"/>
+        </w:rPr>
         <w:t>Part 4: Sentence Writing</w:t>
       </w:r>
     </w:p>
     <w:p>
+      <w:pPr>
+        <w:spacing w:before="60" w:after="120"/>
+      </w:pPr>
       <w:r>
-        <w:t>Answers will vary. Sample responses:</w:t>
+        <w:rPr>
+          <w:sz w:val="24"/>
+        </w:rPr>
+        <w:t>Exercises 16–20 are open-ended. Accept any grammatically correct sentence that demonstrates the requested structure.</w:t>
       </w:r>
     </w:p>
     <w:p>
       <w:pPr>
-        <w:spacing w:before="240"/>
+        <w:spacing w:before="120" w:after="60"/>
       </w:pPr>
       <w:r>
         <w:rPr>
           <w:b/>
+          <w:sz w:val="24"/>
         </w:rPr>
-        <w:t>16. Restrictive relative clause with that: The movie that we watched last night was excellent.</w:t>
+        <w:t xml:space="preserve">Exercise 16. </w:t>
       </w:r>
     </w:p>
     <w:p>
       <w:pPr>
-        <w:spacing w:before="240"/>
+        <w:ind w:left="504"/>
+        <w:spacing w:before="0" w:after="40"/>
       </w:pPr>
       <w:r>
         <w:rPr>
           <w:b/>
+          <w:sz w:val="24"/>
         </w:rPr>
-        <w:t>17. Present participial phrase modifying subject: Running late for her interview, Sarah grabbed her keys and rushed out the door.</w:t>
+        <w:t xml:space="preserve">Structure: </w:t>
+      </w:r>
+      <w:r>
+        <w:rPr>
+          <w:sz w:val="24"/>
+        </w:rPr>
+        <w:t>Restrictive relative clause with "that":</w:t>
       </w:r>
     </w:p>
     <w:p>
       <w:pPr>
-        <w:spacing w:before="240"/>
+        <w:ind w:left="504"/>
+        <w:spacing w:before="0" w:after="40"/>
+      </w:pPr>
+      <w:r>
+        <w:rPr>
+          <w:sz w:val="24"/>
+        </w:rPr>
+        <w:t>Sample: "The book that I read last summer changed my perspective on history."</w:t>
+      </w:r>
+    </w:p>
+    <w:p>
+      <w:pPr>
+        <w:spacing w:before="120" w:after="60"/>
       </w:pPr>
       <w:r>
         <w:rPr>
           <w:b/>
+          <w:sz w:val="24"/>
         </w:rPr>
-        <w:t>18. Past participial phrase modifying a noun: The documents shredded by the assistant contained confidential information.</w:t>
+        <w:t xml:space="preserve">Exercise 17. </w:t>
       </w:r>
     </w:p>
     <w:p>
       <w:pPr>
-        <w:spacing w:before="240"/>
+        <w:ind w:left="504"/>
+        <w:spacing w:before="0" w:after="40"/>
       </w:pPr>
       <w:r>
         <w:rPr>
           <w:b/>
+          <w:sz w:val="24"/>
         </w:rPr>
-        <w:t>19. Infinitive phrase as adjectival: She was the first person to arrive at the meeting.</w:t>
+        <w:t xml:space="preserve">Structure: </w:t>
+      </w:r>
+      <w:r>
+        <w:rPr>
+          <w:sz w:val="24"/>
+        </w:rPr>
+        <w:t>Present participial phrase modifying the subject:</w:t>
       </w:r>
     </w:p>
     <w:p>
       <w:pPr>
-        <w:spacing w:before="240"/>
+        <w:ind w:left="504"/>
+        <w:spacing w:before="0" w:after="40"/>
+      </w:pPr>
+      <w:r>
+        <w:rPr>
+          <w:sz w:val="24"/>
+        </w:rPr>
+        <w:t>Sample: "Running late for the meeting, Sarah grabbed her keys and rushed out the door."</w:t>
+      </w:r>
+    </w:p>
+    <w:p>
+      <w:pPr>
+        <w:spacing w:before="120" w:after="60"/>
       </w:pPr>
       <w:r>
         <w:rPr>
           <w:b/>
+          <w:sz w:val="24"/>
         </w:rPr>
-        <w:t>20. Multiple pre-modifying adjectives: She wore a beautiful long red silk dress to the gala.</w:t>
+        <w:t xml:space="preserve">Exercise 18. </w:t>
       </w:r>
     </w:p>
-    <w:p/>
-    <w:p/>
     <w:p>
       <w:pPr>
-        <w:pStyle w:val="Heading1"/>
+        <w:ind w:left="504"/>
+        <w:spacing w:before="0" w:after="40"/>
       </w:pPr>
       <w:r>
+        <w:rPr>
+          <w:b/>
+          <w:sz w:val="24"/>
+        </w:rPr>
+        <w:t xml:space="preserve">Structure: </w:t>
+      </w:r>
+      <w:r>
+        <w:rPr>
+          <w:sz w:val="24"/>
+        </w:rPr>
+        <w:t>Past participial phrase modifying a noun:</w:t>
+      </w:r>
+    </w:p>
+    <w:p>
+      <w:pPr>
+        <w:ind w:left="504"/>
+        <w:spacing w:before="0" w:after="40"/>
+      </w:pPr>
+      <w:r>
+        <w:rPr>
+          <w:sz w:val="24"/>
+        </w:rPr>
+        <w:t>Sample: "The report, written by the committee, outlined several recommendations."</w:t>
+      </w:r>
+    </w:p>
+    <w:p>
+      <w:pPr>
+        <w:spacing w:before="120" w:after="60"/>
+      </w:pPr>
+      <w:r>
+        <w:rPr>
+          <w:b/>
+          <w:sz w:val="24"/>
+        </w:rPr>
+        <w:t xml:space="preserve">Exercise 19. </w:t>
+      </w:r>
+    </w:p>
+    <w:p>
+      <w:pPr>
+        <w:ind w:left="504"/>
+        <w:spacing w:before="0" w:after="40"/>
+      </w:pPr>
+      <w:r>
+        <w:rPr>
+          <w:b/>
+          <w:sz w:val="24"/>
+        </w:rPr>
+        <w:t xml:space="preserve">Structure: </w:t>
+      </w:r>
+      <w:r>
+        <w:rPr>
+          <w:sz w:val="24"/>
+        </w:rPr>
+        <w:t>Infinitive phrase functioning as an adjectival:</w:t>
+      </w:r>
+    </w:p>
+    <w:p>
+      <w:pPr>
+        <w:ind w:left="504"/>
+        <w:spacing w:before="0" w:after="40"/>
+      </w:pPr>
+      <w:r>
+        <w:rPr>
+          <w:sz w:val="24"/>
+        </w:rPr>
+        <w:t>Sample: "She needs a place to study for her exams."</w:t>
+      </w:r>
+    </w:p>
+    <w:p>
+      <w:pPr>
+        <w:spacing w:before="120" w:after="60"/>
+      </w:pPr>
+      <w:r>
+        <w:rPr>
+          <w:b/>
+          <w:sz w:val="24"/>
+        </w:rPr>
+        <w:t xml:space="preserve">Exercise 20. </w:t>
+      </w:r>
+    </w:p>
+    <w:p>
+      <w:pPr>
+        <w:ind w:left="504"/>
+        <w:spacing w:before="0" w:after="40"/>
+      </w:pPr>
+      <w:r>
+        <w:rPr>
+          <w:b/>
+          <w:sz w:val="24"/>
+        </w:rPr>
+        <w:t xml:space="preserve">Structure: </w:t>
+      </w:r>
+      <w:r>
+        <w:rPr>
+          <w:sz w:val="24"/>
+        </w:rPr>
+        <w:t>Multiple pre-modifying adjectives (at least three):</w:t>
+      </w:r>
+    </w:p>
+    <w:p>
+      <w:pPr>
+        <w:ind w:left="504"/>
+        <w:spacing w:before="0" w:after="40"/>
+      </w:pPr>
+      <w:r>
+        <w:rPr>
+          <w:sz w:val="24"/>
+        </w:rPr>
+        <w:t>Sample: "They bought a beautiful large antique wooden dresser at the estate sale."</w:t>
+      </w:r>
+    </w:p>
+    <w:p>
+      <w:pPr>
+        <w:pStyle w:val="Heading3"/>
+      </w:pPr>
+      <w:r>
+        <w:rPr>
+          <w:sz w:val="24"/>
+        </w:rPr>
         <w:t>Part 5: Error Correction and Analysis</w:t>
       </w:r>
     </w:p>
     <w:p>
       <w:pPr>
-        <w:pStyle w:val="Heading2"/>
+        <w:spacing w:before="120" w:after="60"/>
       </w:pPr>
       <w:r>
-        <w:t>Dangling Participle Correction</w:t>
+        <w:rPr>
+          <w:b/>
+          <w:sz w:val="24"/>
+        </w:rPr>
+        <w:t xml:space="preserve">Exercise 21. </w:t>
       </w:r>
     </w:p>
     <w:p>
       <w:pPr>
-        <w:spacing w:before="240"/>
+        <w:ind w:left="504"/>
+        <w:spacing w:before="0" w:after="40"/>
+      </w:pPr>
+      <w:r>
+        <w:rPr>
+          <w:sz w:val="24"/>
+        </w:rPr>
+        <w:t>Correct each dangling participle:</w:t>
+      </w:r>
+    </w:p>
+    <w:p>
+      <w:pPr>
+        <w:ind w:left="504"/>
+        <w:spacing w:before="0" w:after="40"/>
+      </w:pPr>
+      <w:r>
+        <w:rPr>
+          <w:sz w:val="24"/>
+        </w:rPr>
+        <w:t>a) Walking through the park, the flowers were beautiful.</w:t>
+      </w:r>
+    </w:p>
+    <w:p>
+      <w:pPr>
+        <w:ind w:left="1008"/>
+        <w:spacing w:before="0" w:after="40"/>
+      </w:pPr>
+      <w:r>
+        <w:rPr>
+          <w:sz w:val="24"/>
+        </w:rPr>
+        <w:t>Corrected: "Walking through the park, I thought the flowers were beautiful." OR "As I walked through the park, the flowers were beautiful."</w:t>
+      </w:r>
+    </w:p>
+    <w:p>
+      <w:pPr>
+        <w:ind w:left="1008"/>
+        <w:spacing w:before="0" w:after="40"/>
+      </w:pPr>
+      <w:r>
+        <w:rPr>
+          <w:sz w:val="24"/>
+        </w:rPr>
+        <w:t>Explanation: The original implies the flowers were walking.</w:t>
+      </w:r>
+    </w:p>
+    <w:p>
+      <w:pPr>
+        <w:ind w:left="504"/>
+        <w:spacing w:before="0" w:after="40"/>
+      </w:pPr>
+      <w:r>
+        <w:rPr>
+          <w:sz w:val="24"/>
+        </w:rPr>
+        <w:t>b) Having finished the report, the computer was shut down.</w:t>
+      </w:r>
+    </w:p>
+    <w:p>
+      <w:pPr>
+        <w:ind w:left="1008"/>
+        <w:spacing w:before="0" w:after="40"/>
+      </w:pPr>
+      <w:r>
+        <w:rPr>
+          <w:sz w:val="24"/>
+        </w:rPr>
+        <w:t>Corrected: "Having finished the report, she shut down the computer."</w:t>
+      </w:r>
+    </w:p>
+    <w:p>
+      <w:pPr>
+        <w:ind w:left="1008"/>
+        <w:spacing w:before="0" w:after="40"/>
+      </w:pPr>
+      <w:r>
+        <w:rPr>
+          <w:sz w:val="24"/>
+        </w:rPr>
+        <w:t>Explanation: The original implies the computer finished the report.</w:t>
+      </w:r>
+    </w:p>
+    <w:p>
+      <w:pPr>
+        <w:ind w:left="504"/>
+        <w:spacing w:before="0" w:after="40"/>
+      </w:pPr>
+      <w:r>
+        <w:rPr>
+          <w:sz w:val="24"/>
+        </w:rPr>
+        <w:t>c) Exhausted from the journey, the bed looked inviting.</w:t>
+      </w:r>
+    </w:p>
+    <w:p>
+      <w:pPr>
+        <w:ind w:left="1008"/>
+        <w:spacing w:before="0" w:after="40"/>
+      </w:pPr>
+      <w:r>
+        <w:rPr>
+          <w:sz w:val="24"/>
+        </w:rPr>
+        <w:t>Corrected: "Exhausted from the journey, I thought the bed looked inviting."</w:t>
+      </w:r>
+    </w:p>
+    <w:p>
+      <w:pPr>
+        <w:ind w:left="1008"/>
+        <w:spacing w:before="0" w:after="40"/>
+      </w:pPr>
+      <w:r>
+        <w:rPr>
+          <w:sz w:val="24"/>
+        </w:rPr>
+        <w:t>Explanation: The original implies the bed was exhausted.</w:t>
+      </w:r>
+    </w:p>
+    <w:p>
+      <w:pPr>
+        <w:spacing w:before="120" w:after="60"/>
       </w:pPr>
       <w:r>
         <w:rPr>
           <w:b/>
+          <w:sz w:val="24"/>
         </w:rPr>
-        <w:t>21.</w:t>
-      </w:r>
-    </w:p>
-    <w:p>
-      <w:r>
-        <w:t>a) Walking through the park, the flowers were beautiful.</w:t>
-      </w:r>
-    </w:p>
-    <w:p>
-      <w:r>
-        <w:t>Corrected: Walking through the park, I noticed the beautiful flowers. OR As I walked through the park, the flowers were beautiful.</w:t>
-      </w:r>
-    </w:p>
-    <w:p>
-      <w:r>
-        <w:t>b) Having finished the report, the computer was shut down.</w:t>
-      </w:r>
-    </w:p>
-    <w:p>
-      <w:r>
-        <w:t>Corrected: Having finished the report, she shut down the computer. OR After finishing the report, she shut down the computer.</w:t>
-      </w:r>
-    </w:p>
-    <w:p>
-      <w:r>
-        <w:t>c) Exhausted from the journey, the bed looked inviting.</w:t>
-      </w:r>
-    </w:p>
-    <w:p>
-      <w:r>
-        <w:t>Corrected: Exhausted from the journey, I found the bed inviting. OR Because I was exhausted from the journey, the bed looked inviting.</w:t>
+        <w:t xml:space="preserve">Exercise 22. </w:t>
       </w:r>
     </w:p>
     <w:p>
       <w:pPr>
-        <w:pStyle w:val="Heading2"/>
+        <w:ind w:left="504"/>
+        <w:spacing w:before="0" w:after="40"/>
       </w:pPr>
       <w:r>
-        <w:t>Meaning Analysis</w:t>
+        <w:rPr>
+          <w:sz w:val="24"/>
+        </w:rPr>
+        <w:t>a) "My brother who lives in Chicago is a doctor."</w:t>
       </w:r>
     </w:p>
     <w:p>
       <w:pPr>
-        <w:spacing w:before="240"/>
+        <w:ind w:left="1008"/>
+        <w:spacing w:before="0" w:after="40"/>
+      </w:pPr>
+      <w:r>
+        <w:rPr>
+          <w:sz w:val="24"/>
+        </w:rPr>
+        <w:t>Restrictive: implies the speaker has more than one brother. The clause identifies which brother — the one in Chicago (as opposed to brothers elsewhere).</w:t>
+      </w:r>
+    </w:p>
+    <w:p>
+      <w:pPr>
+        <w:ind w:left="504"/>
+        <w:spacing w:before="0" w:after="40"/>
+      </w:pPr>
+      <w:r>
+        <w:rPr>
+          <w:sz w:val="24"/>
+        </w:rPr>
+        <w:t>b) "My brother, who lives in Chicago, is a doctor."</w:t>
+      </w:r>
+    </w:p>
+    <w:p>
+      <w:pPr>
+        <w:ind w:left="1008"/>
+        <w:spacing w:before="0" w:after="40"/>
+      </w:pPr>
+      <w:r>
+        <w:rPr>
+          <w:sz w:val="24"/>
+        </w:rPr>
+        <w:t>Non-restrictive: implies the speaker has only one brother. The clause adds supplementary information about where he lives; it doesn’t serve to distinguish him from other brothers.</w:t>
+      </w:r>
+    </w:p>
+    <w:p>
+      <w:pPr>
+        <w:spacing w:before="120" w:after="60"/>
       </w:pPr>
       <w:r>
         <w:rPr>
           <w:b/>
+          <w:sz w:val="24"/>
         </w:rPr>
-        <w:t>22.</w:t>
-      </w:r>
-    </w:p>
-    <w:p>
-      <w:r>
-        <w:t>Sentence (a) My brother who lives in Chicago is a doctor. implies: The speaker has more than one brother. The restrictive clause identifies which brother is being discussed (the one in Chicago, as opposed to other brothers who live elsewhere).</w:t>
-      </w:r>
-    </w:p>
-    <w:p>
-      <w:r>
-        <w:t>Sentence (b) My brother, who lives in Chicago, is a doctor. implies: The speaker has only one brother. The non-restrictive clause adds extra information about this already-identified brother.</w:t>
+        <w:t xml:space="preserve">Exercise 23. </w:t>
       </w:r>
     </w:p>
     <w:p>
       <w:pPr>
-        <w:pStyle w:val="Heading2"/>
+        <w:ind w:left="504"/>
+        <w:spacing w:before="0" w:after="40"/>
       </w:pPr>
       <w:r>
-        <w:t>Multiple Adjectivals</w:t>
+        <w:rPr>
+          <w:sz w:val="24"/>
+        </w:rPr>
+        <w:t>The talented young American jazz musician from New Orleans who won the competition</w:t>
       </w:r>
     </w:p>
     <w:p>
       <w:pPr>
-        <w:spacing w:before="240"/>
+        <w:ind w:left="504"/>
+        <w:spacing w:before="0" w:after="40"/>
       </w:pPr>
       <w:r>
         <w:rPr>
-          <w:b/>
+          <w:sz w:val="24"/>
         </w:rPr>
-        <w:t>23.</w:t>
-      </w:r>
-    </w:p>
-    <w:p>
-      <w:r>
         <w:t>a) Adjectivals identified:</w:t>
       </w:r>
     </w:p>
     <w:p>
       <w:pPr>
-        <w:pStyle w:val="ListBullet"/>
+        <w:ind w:left="1008"/>
+        <w:spacing w:before="0" w:after="40"/>
       </w:pPr>
       <w:r>
-        <w:t>talented - adjective (pre-modifier)</w:t>
+        <w:rPr>
+          <w:sz w:val="24"/>
+        </w:rPr>
+        <w:t>"talented" — adjective (pre-modifier, opinion)</w:t>
       </w:r>
     </w:p>
     <w:p>
       <w:pPr>
-        <w:pStyle w:val="ListBullet"/>
+        <w:ind w:left="1008"/>
+        <w:spacing w:before="0" w:after="40"/>
       </w:pPr>
       <w:r>
-        <w:t>young - adjective (pre-modifier)</w:t>
+        <w:rPr>
+          <w:sz w:val="24"/>
+        </w:rPr>
+        <w:t>"young" — adjective (pre-modifier, age)</w:t>
       </w:r>
     </w:p>
     <w:p>
       <w:pPr>
-        <w:pStyle w:val="ListBullet"/>
+        <w:ind w:left="1008"/>
+        <w:spacing w:before="0" w:after="40"/>
       </w:pPr>
       <w:r>
-        <w:t>American - adjective/noun (pre-modifier, origin)</w:t>
+        <w:rPr>
+          <w:sz w:val="24"/>
+        </w:rPr>
+        <w:t>"American" — adjective (pre-modifier, origin)</w:t>
       </w:r>
     </w:p>
     <w:p>
       <w:pPr>
-        <w:pStyle w:val="ListBullet"/>
+        <w:ind w:left="1008"/>
+        <w:spacing w:before="0" w:after="40"/>
       </w:pPr>
       <w:r>
-        <w:t>jazz - noun (pre-modifier, type/purpose)</w:t>
+        <w:rPr>
+          <w:sz w:val="24"/>
+        </w:rPr>
+        <w:t>"jazz" — noun as adjectival (pre-modifier, purpose/type)</w:t>
       </w:r>
     </w:p>
     <w:p>
       <w:pPr>
-        <w:pStyle w:val="ListBullet"/>
+        <w:ind w:left="1008"/>
+        <w:spacing w:before="0" w:after="40"/>
       </w:pPr>
       <w:r>
-        <w:t>from New Orleans - prepositional phrase (post-modifier)</w:t>
+        <w:rPr>
+          <w:sz w:val="24"/>
+        </w:rPr>
+        <w:t>"from New Orleans" — prepositional phrase (post-modifier)</w:t>
       </w:r>
     </w:p>
     <w:p>
       <w:pPr>
-        <w:pStyle w:val="ListBullet"/>
+        <w:ind w:left="1008"/>
+        <w:spacing w:before="0" w:after="40"/>
       </w:pPr>
       <w:r>
-        <w:t>who won the competition - relative clause (post-modifier)</w:t>
+        <w:rPr>
+          <w:sz w:val="24"/>
+        </w:rPr>
+        <w:t>"who won the competition" — relative clause (post-modifier)</w:t>
       </w:r>
     </w:p>
     <w:p>
+      <w:pPr>
+        <w:ind w:left="504"/>
+        <w:spacing w:before="0" w:after="40"/>
+      </w:pPr>
       <w:r>
-        <w:t>b) Typical order for pre-modifiers in English: Opinion/evaluation (talented) &gt; Age (young) &gt; Origin/nationality (American) &gt; Type/purpose (jazz) &gt; NOUN. This order reflects a principle where more subjective qualities come first and more objective, noun-like qualities come closer to the noun.</w:t>
+        <w:rPr>
+          <w:sz w:val="24"/>
+        </w:rPr>
+        <w:t>b) Pre-modifiers follow this typical order: determiner → opinion → size → age → shape → color → origin → material → purpose → NOUN. In this example: opinion (talented) → age (young) → origin (American) → type (jazz) → NOUN (musician).</w:t>
       </w:r>
     </w:p>
     <w:p>
+      <w:pPr>
+        <w:ind w:left="504"/>
+        <w:spacing w:before="0" w:after="40"/>
+      </w:pPr>
       <w:r>
-        <w:t>c) Post-modifiers follow the noun because they are longer, more complex structures (phrases and clauses). English has a tendency to place shorter, simpler elements before the noun and longer, more complex elements after. This creates a more balanced sentence structure and makes processing easier for readers/listeners.</w:t>
+        <w:rPr>
+          <w:sz w:val="24"/>
+        </w:rPr>
+        <w:t>c) Post-modifiers follow the noun because they are longer, more complex structures (phrases and clauses) that would be unwieldy before the noun. English places shorter, simpler modifiers before the noun and longer, more complex ones after it. PPs and relative clauses are too heavy for pre-nominal position.</w:t>
       </w:r>
     </w:p>
     <w:sectPr>
@@ -904,11 +1748,8 @@
     <w:name w:val="Normal"/>
     <w:qFormat/>
     <w:rsid w:val="00FC693F"/>
-    <w:pPr>
-      <w:spacing w:after="120" w:line="276" w:lineRule="auto"/>
-    </w:pPr>
     <w:rPr>
-      <w:rFonts w:ascii="Times New Roman" w:hAnsi="Times New Roman"/>
+      <w:rFonts w:ascii="Garamond" w:hAnsi="Garamond"/>
       <w:sz w:val="24"/>
     </w:rPr>
   </w:style>
@@ -971,7 +1812,7 @@
       <w:outlineLvl w:val="0"/>
     </w:pPr>
     <w:rPr>
-      <w:rFonts w:asciiTheme="majorHAnsi" w:eastAsiaTheme="majorEastAsia" w:hAnsiTheme="majorHAnsi" w:cstheme="majorBidi"/>
+      <w:rFonts w:asciiTheme="majorHAnsi" w:eastAsiaTheme="majorEastAsia" w:hAnsiTheme="majorHAnsi" w:cstheme="majorBidi" w:ascii="Open Sans" w:hAnsi="Open Sans"/>
       <w:b/>
       <w:bCs/>
       <w:color w:val="365F91" w:themeColor="accent1" w:themeShade="BF"/>
@@ -995,7 +1836,7 @@
       <w:outlineLvl w:val="1"/>
     </w:pPr>
     <w:rPr>
-      <w:rFonts w:asciiTheme="majorHAnsi" w:eastAsiaTheme="majorEastAsia" w:hAnsiTheme="majorHAnsi" w:cstheme="majorBidi"/>
+      <w:rFonts w:asciiTheme="majorHAnsi" w:eastAsiaTheme="majorEastAsia" w:hAnsiTheme="majorHAnsi" w:cstheme="majorBidi" w:ascii="Open Sans" w:hAnsi="Open Sans"/>
       <w:b/>
       <w:bCs/>
       <w:color w:val="4F81BD" w:themeColor="accent1"/>
@@ -1019,7 +1860,7 @@
       <w:outlineLvl w:val="2"/>
     </w:pPr>
     <w:rPr>
-      <w:rFonts w:asciiTheme="majorHAnsi" w:eastAsiaTheme="majorEastAsia" w:hAnsiTheme="majorHAnsi" w:cstheme="majorBidi"/>
+      <w:rFonts w:asciiTheme="majorHAnsi" w:eastAsiaTheme="majorEastAsia" w:hAnsiTheme="majorHAnsi" w:cstheme="majorBidi" w:ascii="Open Sans" w:hAnsi="Open Sans"/>
       <w:b/>
       <w:bCs/>
       <w:color w:val="4F81BD" w:themeColor="accent1"/>

</xml_diff>